<commit_message>
update use-case manage training, manage position, manage probation, manage wage change
</commit_message>
<xml_diff>
--- a/Requirement Management/Software Requirement Specification/Use Case/Use Case Decription/UC.PIM03.6 Manage Probation Progress.docx
+++ b/Requirement Management/Software Requirement Specification/Use Case/Use Case Decription/UC.PIM03.6 Manage Probation Progress.docx
@@ -3,8 +3,8 @@
 <w:document xmlns:ve="http://schemas.openxmlformats.org/markup-compatibility/2006" xmlns:o="urn:schemas-microsoft-com:office:office" xmlns:r="http://schemas.openxmlformats.org/officeDocument/2006/relationships" xmlns:m="http://schemas.openxmlformats.org/officeDocument/2006/math" xmlns:v="urn:schemas-microsoft-com:vml" xmlns:wp="http://schemas.openxmlformats.org/drawingml/2006/wordprocessingDrawing" xmlns:w10="urn:schemas-microsoft-com:office:word" xmlns:w="http://schemas.openxmlformats.org/wordprocessingml/2006/main" xmlns:wne="http://schemas.microsoft.com/office/word/2006/wordml">
   <w:body>
     <w:bookmarkStart w:id="0" w:name="_Toc216662734" w:displacedByCustomXml="next"/>
-    <w:bookmarkStart w:id="1" w:name="_Toc425054504" w:displacedByCustomXml="next"/>
-    <w:bookmarkStart w:id="2" w:name="_Toc423410238" w:displacedByCustomXml="next"/>
+    <w:bookmarkStart w:id="1" w:name="_Toc423410238" w:displacedByCustomXml="next"/>
+    <w:bookmarkStart w:id="2" w:name="_Toc425054504" w:displacedByCustomXml="next"/>
     <w:sdt>
       <w:sdtPr>
         <w:rPr>
@@ -331,7 +331,7 @@
         </w:rPr>
         <w:fldChar w:fldCharType="separate"/>
       </w:r>
-      <w:hyperlink w:anchor="_Toc311535902" w:history="1">
+      <w:hyperlink w:anchor="_Toc316671007" w:history="1">
         <w:r>
           <w:rPr>
             <w:rStyle w:val="Hyperlink"/>
@@ -379,7 +379,7 @@
             <w:noProof/>
             <w:webHidden/>
           </w:rPr>
-          <w:instrText xml:space="preserve"> PAGEREF _Toc311535902 \h </w:instrText>
+          <w:instrText xml:space="preserve"> PAGEREF _Toc316671007 \h </w:instrText>
         </w:r>
         <w:r>
           <w:rPr>
@@ -399,7 +399,7 @@
             <w:noProof/>
             <w:webHidden/>
           </w:rPr>
-          <w:t>2</w:t>
+          <w:t>3</w:t>
         </w:r>
         <w:r>
           <w:rPr>
@@ -425,7 +425,7 @@
           <w:szCs w:val="22"/>
         </w:rPr>
       </w:pPr>
-      <w:hyperlink w:anchor="_Toc311535903" w:history="1">
+      <w:hyperlink w:anchor="_Toc316671008" w:history="1">
         <w:r>
           <w:rPr>
             <w:rStyle w:val="Hyperlink"/>
@@ -471,7 +471,7 @@
             <w:noProof/>
             <w:webHidden/>
           </w:rPr>
-          <w:instrText xml:space="preserve"> PAGEREF _Toc311535903 \h </w:instrText>
+          <w:instrText xml:space="preserve"> PAGEREF _Toc316671008 \h </w:instrText>
         </w:r>
         <w:r>
           <w:rPr>
@@ -491,7 +491,7 @@
             <w:noProof/>
             <w:webHidden/>
           </w:rPr>
-          <w:t>2</w:t>
+          <w:t>3</w:t>
         </w:r>
         <w:r>
           <w:rPr>
@@ -517,7 +517,7 @@
           <w:szCs w:val="22"/>
         </w:rPr>
       </w:pPr>
-      <w:hyperlink w:anchor="_Toc311535904" w:history="1">
+      <w:hyperlink w:anchor="_Toc316671009" w:history="1">
         <w:r>
           <w:rPr>
             <w:rStyle w:val="Hyperlink"/>
@@ -563,7 +563,7 @@
             <w:noProof/>
             <w:webHidden/>
           </w:rPr>
-          <w:instrText xml:space="preserve"> PAGEREF _Toc311535904 \h </w:instrText>
+          <w:instrText xml:space="preserve"> PAGEREF _Toc316671009 \h </w:instrText>
         </w:r>
         <w:r>
           <w:rPr>
@@ -611,7 +611,7 @@
           <w:szCs w:val="22"/>
         </w:rPr>
       </w:pPr>
-      <w:hyperlink w:anchor="_Toc311535905" w:history="1">
+      <w:hyperlink w:anchor="_Toc316671010" w:history="1">
         <w:r>
           <w:rPr>
             <w:rStyle w:val="Hyperlink"/>
@@ -659,7 +659,7 @@
             <w:noProof/>
             <w:webHidden/>
           </w:rPr>
-          <w:instrText xml:space="preserve"> PAGEREF _Toc311535905 \h </w:instrText>
+          <w:instrText xml:space="preserve"> PAGEREF _Toc316671010 \h </w:instrText>
         </w:r>
         <w:r>
           <w:rPr>
@@ -707,7 +707,7 @@
           <w:szCs w:val="22"/>
         </w:rPr>
       </w:pPr>
-      <w:hyperlink w:anchor="_Toc311535906" w:history="1">
+      <w:hyperlink w:anchor="_Toc316671011" w:history="1">
         <w:r>
           <w:rPr>
             <w:rStyle w:val="Hyperlink"/>
@@ -755,7 +755,7 @@
             <w:noProof/>
             <w:webHidden/>
           </w:rPr>
-          <w:instrText xml:space="preserve"> PAGEREF _Toc311535906 \h </w:instrText>
+          <w:instrText xml:space="preserve"> PAGEREF _Toc316671011 \h </w:instrText>
         </w:r>
         <w:r>
           <w:rPr>
@@ -803,7 +803,7 @@
           <w:szCs w:val="22"/>
         </w:rPr>
       </w:pPr>
-      <w:hyperlink w:anchor="_Toc311535907" w:history="1">
+      <w:hyperlink w:anchor="_Toc316671012" w:history="1">
         <w:r>
           <w:rPr>
             <w:rStyle w:val="Hyperlink"/>
@@ -851,7 +851,7 @@
             <w:noProof/>
             <w:webHidden/>
           </w:rPr>
-          <w:instrText xml:space="preserve"> PAGEREF _Toc311535907 \h </w:instrText>
+          <w:instrText xml:space="preserve"> PAGEREF _Toc316671012 \h </w:instrText>
         </w:r>
         <w:r>
           <w:rPr>
@@ -897,7 +897,7 @@
           <w:szCs w:val="22"/>
         </w:rPr>
       </w:pPr>
-      <w:hyperlink w:anchor="_Toc311535908" w:history="1">
+      <w:hyperlink w:anchor="_Toc316671013" w:history="1">
         <w:r>
           <w:rPr>
             <w:rStyle w:val="Hyperlink"/>
@@ -943,7 +943,7 @@
             <w:noProof/>
             <w:webHidden/>
           </w:rPr>
-          <w:instrText xml:space="preserve"> PAGEREF _Toc311535908 \h </w:instrText>
+          <w:instrText xml:space="preserve"> PAGEREF _Toc316671013 \h </w:instrText>
         </w:r>
         <w:r>
           <w:rPr>
@@ -987,7 +987,7 @@
           <w:szCs w:val="22"/>
         </w:rPr>
       </w:pPr>
-      <w:hyperlink w:anchor="_Toc311535909" w:history="1">
+      <w:hyperlink w:anchor="_Toc316671014" w:history="1">
         <w:r>
           <w:rPr>
             <w:rStyle w:val="Hyperlink"/>
@@ -1014,7 +1014,7 @@
             <w:noProof/>
             <w:webHidden/>
           </w:rPr>
-          <w:instrText xml:space="preserve"> PAGEREF _Toc311535909 \h </w:instrText>
+          <w:instrText xml:space="preserve"> PAGEREF _Toc316671014 \h </w:instrText>
         </w:r>
         <w:r>
           <w:rPr>
@@ -1060,7 +1060,7 @@
           <w:szCs w:val="22"/>
         </w:rPr>
       </w:pPr>
-      <w:hyperlink w:anchor="_Toc311535910" w:history="1">
+      <w:hyperlink w:anchor="_Toc316671015" w:history="1">
         <w:r>
           <w:rPr>
             <w:rStyle w:val="Hyperlink"/>
@@ -1106,7 +1106,7 @@
             <w:noProof/>
             <w:webHidden/>
           </w:rPr>
-          <w:instrText xml:space="preserve"> PAGEREF _Toc311535910 \h </w:instrText>
+          <w:instrText xml:space="preserve"> PAGEREF _Toc316671015 \h </w:instrText>
         </w:r>
         <w:r>
           <w:rPr>
@@ -1152,7 +1152,7 @@
           <w:szCs w:val="22"/>
         </w:rPr>
       </w:pPr>
-      <w:hyperlink w:anchor="_Toc311535911" w:history="1">
+      <w:hyperlink w:anchor="_Toc316671016" w:history="1">
         <w:r>
           <w:rPr>
             <w:rStyle w:val="Hyperlink"/>
@@ -1198,7 +1198,7 @@
             <w:noProof/>
             <w:webHidden/>
           </w:rPr>
-          <w:instrText xml:space="preserve"> PAGEREF _Toc311535911 \h </w:instrText>
+          <w:instrText xml:space="preserve"> PAGEREF _Toc316671016 \h </w:instrText>
         </w:r>
         <w:r>
           <w:rPr>
@@ -1242,7 +1242,7 @@
           <w:szCs w:val="22"/>
         </w:rPr>
       </w:pPr>
-      <w:hyperlink w:anchor="_Toc311535912" w:history="1">
+      <w:hyperlink w:anchor="_Toc316671017" w:history="1">
         <w:r>
           <w:rPr>
             <w:rStyle w:val="Hyperlink"/>
@@ -1269,7 +1269,7 @@
             <w:noProof/>
             <w:webHidden/>
           </w:rPr>
-          <w:instrText xml:space="preserve"> PAGEREF _Toc311535912 \h </w:instrText>
+          <w:instrText xml:space="preserve"> PAGEREF _Toc316671017 \h </w:instrText>
         </w:r>
         <w:r>
           <w:rPr>
@@ -1315,7 +1315,7 @@
           <w:szCs w:val="22"/>
         </w:rPr>
       </w:pPr>
-      <w:hyperlink w:anchor="_Toc311535913" w:history="1">
+      <w:hyperlink w:anchor="_Toc316671018" w:history="1">
         <w:r>
           <w:rPr>
             <w:rStyle w:val="Hyperlink"/>
@@ -1361,7 +1361,7 @@
             <w:noProof/>
             <w:webHidden/>
           </w:rPr>
-          <w:instrText xml:space="preserve"> PAGEREF _Toc311535913 \h </w:instrText>
+          <w:instrText xml:space="preserve"> PAGEREF _Toc316671018 \h </w:instrText>
         </w:r>
         <w:r>
           <w:rPr>
@@ -1381,7 +1381,7 @@
             <w:noProof/>
             <w:webHidden/>
           </w:rPr>
-          <w:t>4</w:t>
+          <w:t>5</w:t>
         </w:r>
         <w:r>
           <w:rPr>
@@ -1405,7 +1405,7 @@
           <w:szCs w:val="22"/>
         </w:rPr>
       </w:pPr>
-      <w:hyperlink w:anchor="_Toc311535914" w:history="1">
+      <w:hyperlink w:anchor="_Toc316671019" w:history="1">
         <w:r>
           <w:rPr>
             <w:rStyle w:val="Hyperlink"/>
@@ -1432,7 +1432,7 @@
             <w:noProof/>
             <w:webHidden/>
           </w:rPr>
-          <w:instrText xml:space="preserve"> PAGEREF _Toc311535914 \h </w:instrText>
+          <w:instrText xml:space="preserve"> PAGEREF _Toc316671019 \h </w:instrText>
         </w:r>
         <w:r>
           <w:rPr>
@@ -1452,7 +1452,7 @@
             <w:noProof/>
             <w:webHidden/>
           </w:rPr>
-          <w:t>4</w:t>
+          <w:t>5</w:t>
         </w:r>
         <w:r>
           <w:rPr>
@@ -1478,7 +1478,7 @@
           <w:szCs w:val="22"/>
         </w:rPr>
       </w:pPr>
-      <w:hyperlink w:anchor="_Toc311535915" w:history="1">
+      <w:hyperlink w:anchor="_Toc316671020" w:history="1">
         <w:r>
           <w:rPr>
             <w:rStyle w:val="Hyperlink"/>
@@ -1503,7 +1503,7 @@
             <w:rFonts w:ascii="Times New Roman" w:hAnsi="Times New Roman"/>
             <w:noProof/>
           </w:rPr>
-          <w:t>Alternative Flow 7 – Print data</w:t>
+          <w:t>Alternative Flow 4 – Print data</w:t>
         </w:r>
         <w:r>
           <w:rPr>
@@ -1524,7 +1524,7 @@
             <w:noProof/>
             <w:webHidden/>
           </w:rPr>
-          <w:instrText xml:space="preserve"> PAGEREF _Toc311535915 \h </w:instrText>
+          <w:instrText xml:space="preserve"> PAGEREF _Toc316671020 \h </w:instrText>
         </w:r>
         <w:r>
           <w:rPr>
@@ -1544,7 +1544,7 @@
             <w:noProof/>
             <w:webHidden/>
           </w:rPr>
-          <w:t>4</w:t>
+          <w:t>5</w:t>
         </w:r>
         <w:r>
           <w:rPr>
@@ -1568,7 +1568,7 @@
           <w:szCs w:val="22"/>
         </w:rPr>
       </w:pPr>
-      <w:hyperlink w:anchor="_Toc311535916" w:history="1">
+      <w:hyperlink w:anchor="_Toc316671021" w:history="1">
         <w:r>
           <w:rPr>
             <w:rStyle w:val="Hyperlink"/>
@@ -1595,7 +1595,7 @@
             <w:noProof/>
             <w:webHidden/>
           </w:rPr>
-          <w:instrText xml:space="preserve"> PAGEREF _Toc311535916 \h </w:instrText>
+          <w:instrText xml:space="preserve"> PAGEREF _Toc316671021 \h </w:instrText>
         </w:r>
         <w:r>
           <w:rPr>
@@ -1641,7 +1641,7 @@
           <w:szCs w:val="22"/>
         </w:rPr>
       </w:pPr>
-      <w:hyperlink w:anchor="_Toc311535917" w:history="1">
+      <w:hyperlink w:anchor="_Toc316671022" w:history="1">
         <w:r>
           <w:rPr>
             <w:rStyle w:val="Hyperlink"/>
@@ -1666,7 +1666,7 @@
             <w:rFonts w:ascii="Times New Roman" w:hAnsi="Times New Roman"/>
             <w:noProof/>
           </w:rPr>
-          <w:t>Alternative Flow 5 – Export information</w:t>
+          <w:t>Alternative Flow 5 – Export file</w:t>
         </w:r>
         <w:r>
           <w:rPr>
@@ -1687,7 +1687,99 @@
             <w:noProof/>
             <w:webHidden/>
           </w:rPr>
-          <w:instrText xml:space="preserve"> PAGEREF _Toc311535917 \h </w:instrText>
+          <w:instrText xml:space="preserve"> PAGEREF _Toc316671022 \h </w:instrText>
+        </w:r>
+        <w:r>
+          <w:rPr>
+            <w:noProof/>
+            <w:webHidden/>
+          </w:rPr>
+        </w:r>
+        <w:r>
+          <w:rPr>
+            <w:noProof/>
+            <w:webHidden/>
+          </w:rPr>
+          <w:fldChar w:fldCharType="separate"/>
+        </w:r>
+        <w:r>
+          <w:rPr>
+            <w:noProof/>
+            <w:webHidden/>
+          </w:rPr>
+          <w:t>5</w:t>
+        </w:r>
+        <w:r>
+          <w:rPr>
+            <w:noProof/>
+            <w:webHidden/>
+          </w:rPr>
+          <w:fldChar w:fldCharType="end"/>
+        </w:r>
+      </w:hyperlink>
+    </w:p>
+    <w:p>
+      <w:pPr>
+        <w:pStyle w:val="TOC2"/>
+        <w:tabs>
+          <w:tab w:val="left" w:pos="1094"/>
+          <w:tab w:val="right" w:leader="dot" w:pos="9350"/>
+        </w:tabs>
+        <w:rPr>
+          <w:rFonts w:asciiTheme="minorHAnsi" w:eastAsiaTheme="minorEastAsia" w:hAnsiTheme="minorHAnsi" w:cstheme="minorBidi"/>
+          <w:b w:val="0"/>
+          <w:smallCaps w:val="0"/>
+          <w:noProof/>
+          <w:szCs w:val="22"/>
+        </w:rPr>
+      </w:pPr>
+      <w:hyperlink w:anchor="_Toc316671023" w:history="1">
+        <w:r>
+          <w:rPr>
+            <w:rStyle w:val="Hyperlink"/>
+            <w:rFonts w:ascii="Times New Roman" w:hAnsi="Times New Roman"/>
+            <w:noProof/>
+          </w:rPr>
+          <w:t>4.7</w:t>
+        </w:r>
+        <w:r>
+          <w:rPr>
+            <w:rFonts w:asciiTheme="minorHAnsi" w:eastAsiaTheme="minorEastAsia" w:hAnsiTheme="minorHAnsi" w:cstheme="minorBidi"/>
+            <w:b w:val="0"/>
+            <w:smallCaps w:val="0"/>
+            <w:noProof/>
+            <w:szCs w:val="22"/>
+          </w:rPr>
+          <w:tab/>
+        </w:r>
+        <w:r>
+          <w:rPr>
+            <w:rStyle w:val="Hyperlink"/>
+            <w:rFonts w:ascii="Times New Roman" w:hAnsi="Times New Roman"/>
+            <w:noProof/>
+          </w:rPr>
+          <w:t>Alternative Flow 6 – Import file</w:t>
+        </w:r>
+        <w:r>
+          <w:rPr>
+            <w:noProof/>
+            <w:webHidden/>
+          </w:rPr>
+          <w:tab/>
+        </w:r>
+        <w:r>
+          <w:rPr>
+            <w:noProof/>
+            <w:webHidden/>
+          </w:rPr>
+          <w:fldChar w:fldCharType="begin"/>
+        </w:r>
+        <w:r>
+          <w:rPr>
+            <w:noProof/>
+            <w:webHidden/>
+          </w:rPr>
+          <w:instrText xml:space="preserve"> PAGEREF _Toc316671023 \h </w:instrText>
         </w:r>
         <w:r>
           <w:rPr>
@@ -1735,7 +1827,7 @@
           <w:szCs w:val="22"/>
         </w:rPr>
       </w:pPr>
-      <w:hyperlink w:anchor="_Toc311535918" w:history="1">
+      <w:hyperlink w:anchor="_Toc316671024" w:history="1">
         <w:r>
           <w:rPr>
             <w:rStyle w:val="Hyperlink"/>
@@ -1783,7 +1875,7 @@
             <w:noProof/>
             <w:webHidden/>
           </w:rPr>
-          <w:instrText xml:space="preserve"> PAGEREF _Toc311535918 \h </w:instrText>
+          <w:instrText xml:space="preserve"> PAGEREF _Toc316671024 \h </w:instrText>
         </w:r>
         <w:r>
           <w:rPr>
@@ -1803,7 +1895,7 @@
             <w:noProof/>
             <w:webHidden/>
           </w:rPr>
-          <w:t>5</w:t>
+          <w:t>6</w:t>
         </w:r>
         <w:r>
           <w:rPr>
@@ -1829,7 +1921,7 @@
           <w:szCs w:val="22"/>
         </w:rPr>
       </w:pPr>
-      <w:hyperlink w:anchor="_Toc311535919" w:history="1">
+      <w:hyperlink w:anchor="_Toc316671025" w:history="1">
         <w:r>
           <w:rPr>
             <w:rStyle w:val="Hyperlink"/>
@@ -1875,7 +1967,7 @@
             <w:noProof/>
             <w:webHidden/>
           </w:rPr>
-          <w:instrText xml:space="preserve"> PAGEREF _Toc311535919 \h </w:instrText>
+          <w:instrText xml:space="preserve"> PAGEREF _Toc316671025 \h </w:instrText>
         </w:r>
         <w:r>
           <w:rPr>
@@ -1895,7 +1987,7 @@
             <w:noProof/>
             <w:webHidden/>
           </w:rPr>
-          <w:t>5</w:t>
+          <w:t>6</w:t>
         </w:r>
         <w:r>
           <w:rPr>
@@ -1921,7 +2013,7 @@
           <w:szCs w:val="22"/>
         </w:rPr>
       </w:pPr>
-      <w:hyperlink w:anchor="_Toc311535920" w:history="1">
+      <w:hyperlink w:anchor="_Toc316671026" w:history="1">
         <w:r>
           <w:rPr>
             <w:rStyle w:val="Hyperlink"/>
@@ -1967,7 +2059,7 @@
             <w:noProof/>
             <w:webHidden/>
           </w:rPr>
-          <w:instrText xml:space="preserve"> PAGEREF _Toc311535920 \h </w:instrText>
+          <w:instrText xml:space="preserve"> PAGEREF _Toc316671026 \h </w:instrText>
         </w:r>
         <w:r>
           <w:rPr>
@@ -1987,7 +2079,7 @@
             <w:noProof/>
             <w:webHidden/>
           </w:rPr>
-          <w:t>5</w:t>
+          <w:t>6</w:t>
         </w:r>
         <w:r>
           <w:rPr>
@@ -2015,7 +2107,7 @@
           <w:szCs w:val="22"/>
         </w:rPr>
       </w:pPr>
-      <w:hyperlink w:anchor="_Toc311535921" w:history="1">
+      <w:hyperlink w:anchor="_Toc316671027" w:history="1">
         <w:r>
           <w:rPr>
             <w:rStyle w:val="Hyperlink"/>
@@ -2042,7 +2134,7 @@
             <w:rFonts w:ascii="Times New Roman" w:hAnsi="Times New Roman"/>
             <w:noProof/>
           </w:rPr>
-          <w:t>Business Rules</w:t>
+          <w:t>Activities Diagram</w:t>
         </w:r>
         <w:r>
           <w:rPr>
@@ -2063,7 +2155,7 @@
             <w:noProof/>
             <w:webHidden/>
           </w:rPr>
-          <w:instrText xml:space="preserve"> PAGEREF _Toc311535921 \h </w:instrText>
+          <w:instrText xml:space="preserve"> PAGEREF _Toc316671027 \h </w:instrText>
         </w:r>
         <w:r>
           <w:rPr>
@@ -2083,7 +2175,7 @@
             <w:noProof/>
             <w:webHidden/>
           </w:rPr>
-          <w:t>5</w:t>
+          <w:t>7</w:t>
         </w:r>
         <w:r>
           <w:rPr>
@@ -2111,7 +2203,7 @@
           <w:szCs w:val="22"/>
         </w:rPr>
       </w:pPr>
-      <w:hyperlink w:anchor="_Toc311535922" w:history="1">
+      <w:hyperlink w:anchor="_Toc316671028" w:history="1">
         <w:r>
           <w:rPr>
             <w:rStyle w:val="Hyperlink"/>
@@ -2138,6 +2230,102 @@
             <w:rFonts w:ascii="Times New Roman" w:hAnsi="Times New Roman"/>
             <w:noProof/>
           </w:rPr>
+          <w:t>Business Rules</w:t>
+        </w:r>
+        <w:r>
+          <w:rPr>
+            <w:noProof/>
+            <w:webHidden/>
+          </w:rPr>
+          <w:tab/>
+        </w:r>
+        <w:r>
+          <w:rPr>
+            <w:noProof/>
+            <w:webHidden/>
+          </w:rPr>
+          <w:fldChar w:fldCharType="begin"/>
+        </w:r>
+        <w:r>
+          <w:rPr>
+            <w:noProof/>
+            <w:webHidden/>
+          </w:rPr>
+          <w:instrText xml:space="preserve"> PAGEREF _Toc316671028 \h </w:instrText>
+        </w:r>
+        <w:r>
+          <w:rPr>
+            <w:noProof/>
+            <w:webHidden/>
+          </w:rPr>
+        </w:r>
+        <w:r>
+          <w:rPr>
+            <w:noProof/>
+            <w:webHidden/>
+          </w:rPr>
+          <w:fldChar w:fldCharType="separate"/>
+        </w:r>
+        <w:r>
+          <w:rPr>
+            <w:noProof/>
+            <w:webHidden/>
+          </w:rPr>
+          <w:t>7</w:t>
+        </w:r>
+        <w:r>
+          <w:rPr>
+            <w:noProof/>
+            <w:webHidden/>
+          </w:rPr>
+          <w:fldChar w:fldCharType="end"/>
+        </w:r>
+      </w:hyperlink>
+    </w:p>
+    <w:p>
+      <w:pPr>
+        <w:pStyle w:val="TOC1"/>
+        <w:tabs>
+          <w:tab w:val="left" w:pos="576"/>
+          <w:tab w:val="right" w:leader="dot" w:pos="9350"/>
+        </w:tabs>
+        <w:rPr>
+          <w:rFonts w:asciiTheme="minorHAnsi" w:eastAsiaTheme="minorEastAsia" w:hAnsiTheme="minorHAnsi" w:cstheme="minorBidi"/>
+          <w:b w:val="0"/>
+          <w:bCs w:val="0"/>
+          <w:iCs w:val="0"/>
+          <w:caps w:val="0"/>
+          <w:noProof/>
+          <w:szCs w:val="22"/>
+        </w:rPr>
+      </w:pPr>
+      <w:hyperlink w:anchor="_Toc316671029" w:history="1">
+        <w:r>
+          <w:rPr>
+            <w:rStyle w:val="Hyperlink"/>
+            <w:rFonts w:ascii="Times New Roman" w:hAnsi="Times New Roman"/>
+            <w:noProof/>
+          </w:rPr>
+          <w:t>8</w:t>
+        </w:r>
+        <w:r>
+          <w:rPr>
+            <w:rFonts w:asciiTheme="minorHAnsi" w:eastAsiaTheme="minorEastAsia" w:hAnsiTheme="minorHAnsi" w:cstheme="minorBidi"/>
+            <w:b w:val="0"/>
+            <w:bCs w:val="0"/>
+            <w:iCs w:val="0"/>
+            <w:caps w:val="0"/>
+            <w:noProof/>
+            <w:szCs w:val="22"/>
+          </w:rPr>
+          <w:tab/>
+        </w:r>
+        <w:r>
+          <w:rPr>
+            <w:rStyle w:val="Hyperlink"/>
+            <w:rFonts w:ascii="Times New Roman" w:hAnsi="Times New Roman"/>
+            <w:noProof/>
+          </w:rPr>
           <w:t>Special Requirements</w:t>
         </w:r>
         <w:r>
@@ -2159,7 +2347,7 @@
             <w:noProof/>
             <w:webHidden/>
           </w:rPr>
-          <w:instrText xml:space="preserve"> PAGEREF _Toc311535922 \h </w:instrText>
+          <w:instrText xml:space="preserve"> PAGEREF _Toc316671029 \h </w:instrText>
         </w:r>
         <w:r>
           <w:rPr>
@@ -2179,7 +2367,7 @@
             <w:noProof/>
             <w:webHidden/>
           </w:rPr>
-          <w:t>5</w:t>
+          <w:t>7</w:t>
         </w:r>
         <w:r>
           <w:rPr>
@@ -2260,7 +2448,7 @@
           <w:szCs w:val="24"/>
         </w:rPr>
       </w:pPr>
-      <w:bookmarkStart w:id="3" w:name="_Toc311535902"/>
+      <w:bookmarkStart w:id="3" w:name="_Toc316671007"/>
       <w:r>
         <w:rPr>
           <w:rFonts w:ascii="Times New Roman" w:hAnsi="Times New Roman"/>
@@ -2268,7 +2456,6 @@
           <w:sz w:val="24"/>
           <w:szCs w:val="24"/>
         </w:rPr>
-        <w:lastRenderedPageBreak/>
         <w:t>Use Case Description</w:t>
       </w:r>
       <w:bookmarkEnd w:id="3"/>
@@ -2286,7 +2473,7 @@
           <w:szCs w:val="24"/>
         </w:rPr>
       </w:pPr>
-      <w:bookmarkStart w:id="4" w:name="_Toc311535903"/>
+      <w:bookmarkStart w:id="4" w:name="_Toc316671008"/>
       <w:r>
         <w:rPr>
           <w:rFonts w:ascii="Times New Roman" w:hAnsi="Times New Roman"/>
@@ -2543,7 +2730,7 @@
         </w:rPr>
       </w:pPr>
       <w:bookmarkStart w:id="5" w:name="_Toc216662736"/>
-      <w:bookmarkStart w:id="6" w:name="_Toc311535904"/>
+      <w:bookmarkStart w:id="6" w:name="_Toc316671009"/>
       <w:r>
         <w:rPr>
           <w:rFonts w:ascii="Times New Roman" w:hAnsi="Times New Roman"/>
@@ -2633,7 +2820,7 @@
         </w:rPr>
       </w:pPr>
       <w:bookmarkStart w:id="7" w:name="_Toc216662739"/>
-      <w:bookmarkStart w:id="8" w:name="_Toc311535905"/>
+      <w:bookmarkStart w:id="8" w:name="_Toc316671010"/>
       <w:r>
         <w:rPr>
           <w:rFonts w:ascii="Times New Roman" w:hAnsi="Times New Roman"/>
@@ -2705,11 +2892,11 @@
           <w:szCs w:val="24"/>
         </w:rPr>
       </w:pPr>
-      <w:bookmarkStart w:id="9" w:name="_Toc311535906"/>
-      <w:bookmarkStart w:id="10" w:name="_Toc216662741"/>
-      <w:bookmarkStart w:id="11" w:name="_Toc503327694"/>
-      <w:bookmarkStart w:id="12" w:name="_Toc425054505"/>
-      <w:bookmarkStart w:id="13" w:name="_Toc423410239"/>
+      <w:bookmarkStart w:id="9" w:name="_Toc216662741"/>
+      <w:bookmarkStart w:id="10" w:name="_Toc503327694"/>
+      <w:bookmarkStart w:id="11" w:name="_Toc425054505"/>
+      <w:bookmarkStart w:id="12" w:name="_Toc423410239"/>
+      <w:bookmarkStart w:id="13" w:name="_Toc316671011"/>
       <w:bookmarkEnd w:id="2"/>
       <w:bookmarkEnd w:id="1"/>
       <w:r>
@@ -2721,7 +2908,7 @@
         </w:rPr>
         <w:t>Post-conditions</w:t>
       </w:r>
-      <w:bookmarkEnd w:id="9"/>
+      <w:bookmarkEnd w:id="13"/>
     </w:p>
     <w:p>
       <w:pPr>
@@ -2756,12 +2943,12 @@
           <w:szCs w:val="24"/>
         </w:rPr>
       </w:pPr>
-      <w:bookmarkStart w:id="14" w:name="_Toc311535907"/>
-      <w:bookmarkStart w:id="15" w:name="_Toc216662742"/>
+      <w:bookmarkStart w:id="14" w:name="_Toc216662742"/>
+      <w:bookmarkStart w:id="15" w:name="_Toc316671012"/>
+      <w:bookmarkEnd w:id="9"/>
       <w:bookmarkEnd w:id="10"/>
       <w:bookmarkEnd w:id="11"/>
       <w:bookmarkEnd w:id="12"/>
-      <w:bookmarkEnd w:id="13"/>
       <w:r>
         <w:rPr>
           <w:rFonts w:ascii="Times New Roman" w:hAnsi="Times New Roman"/>
@@ -2771,7 +2958,7 @@
         </w:rPr>
         <w:t>Flow of Events</w:t>
       </w:r>
-      <w:bookmarkEnd w:id="14"/>
+      <w:bookmarkEnd w:id="15"/>
     </w:p>
     <w:p>
       <w:pPr>
@@ -2786,7 +2973,7 @@
           <w:szCs w:val="24"/>
         </w:rPr>
       </w:pPr>
-      <w:bookmarkStart w:id="16" w:name="_Toc311535908"/>
+      <w:bookmarkStart w:id="16" w:name="_Toc316671013"/>
       <w:r>
         <w:rPr>
           <w:rFonts w:ascii="Times New Roman" w:hAnsi="Times New Roman"/>
@@ -2806,7 +2993,7 @@
       </w:pPr>
       <w:bookmarkStart w:id="17" w:name="_Toc310921387"/>
       <w:bookmarkStart w:id="18" w:name="_Toc310106623"/>
-      <w:bookmarkStart w:id="19" w:name="_Toc311535909"/>
+      <w:bookmarkStart w:id="19" w:name="_Toc316671014"/>
       <w:r>
         <w:rPr>
           <w:sz w:val="24"/>
@@ -3184,8 +3371,8 @@
           <w:szCs w:val="24"/>
         </w:rPr>
       </w:pPr>
-      <w:bookmarkStart w:id="20" w:name="_Toc311535910"/>
-      <w:bookmarkEnd w:id="15"/>
+      <w:bookmarkStart w:id="20" w:name="_Toc316671015"/>
+      <w:bookmarkEnd w:id="14"/>
       <w:r>
         <w:rPr>
           <w:rFonts w:ascii="Times New Roman" w:hAnsi="Times New Roman"/>
@@ -3414,7 +3601,7 @@
           <w:szCs w:val="24"/>
         </w:rPr>
       </w:pPr>
-      <w:bookmarkStart w:id="21" w:name="_Toc311535911"/>
+      <w:bookmarkStart w:id="21" w:name="_Toc316671016"/>
       <w:r>
         <w:rPr>
           <w:rFonts w:ascii="Times New Roman" w:hAnsi="Times New Roman"/>
@@ -3443,8 +3630,8 @@
       <w:bookmarkStart w:id="30" w:name="_Toc223778225"/>
       <w:bookmarkStart w:id="31" w:name="_Toc223861445"/>
       <w:bookmarkStart w:id="32" w:name="_Toc225758923"/>
-      <w:bookmarkStart w:id="33" w:name="_Toc311535912"/>
-      <w:bookmarkStart w:id="34" w:name="_Toc216662743"/>
+      <w:bookmarkStart w:id="33" w:name="_Toc216662743"/>
+      <w:bookmarkStart w:id="34" w:name="_Toc316671017"/>
       <w:bookmarkEnd w:id="22"/>
       <w:bookmarkEnd w:id="23"/>
       <w:bookmarkEnd w:id="24"/>
@@ -3463,7 +3650,7 @@
         </w:rPr>
         <w:t>The flow starts:</w:t>
       </w:r>
-      <w:bookmarkEnd w:id="33"/>
+      <w:bookmarkEnd w:id="34"/>
     </w:p>
     <w:p>
       <w:pPr>
@@ -3590,7 +3777,7 @@
       <w:bookmarkStart w:id="54" w:name="_Toc223778227"/>
       <w:bookmarkStart w:id="55" w:name="_Toc223861447"/>
       <w:bookmarkStart w:id="56" w:name="_Toc225758925"/>
-      <w:bookmarkEnd w:id="34"/>
+      <w:bookmarkEnd w:id="33"/>
       <w:bookmarkEnd w:id="35"/>
       <w:bookmarkEnd w:id="36"/>
       <w:bookmarkEnd w:id="37"/>
@@ -3704,7 +3891,7 @@
           <w:szCs w:val="24"/>
         </w:rPr>
       </w:pPr>
-      <w:bookmarkStart w:id="57" w:name="_Toc311535913"/>
+      <w:bookmarkStart w:id="57" w:name="_Toc316671018"/>
       <w:r>
         <w:rPr>
           <w:rFonts w:ascii="Times New Roman" w:hAnsi="Times New Roman"/>
@@ -3722,7 +3909,7 @@
           <w:szCs w:val="24"/>
         </w:rPr>
       </w:pPr>
-      <w:bookmarkStart w:id="58" w:name="_Toc311535914"/>
+      <w:bookmarkStart w:id="58" w:name="_Toc316671019"/>
       <w:r>
         <w:rPr>
           <w:sz w:val="24"/>
@@ -3925,7 +4112,7 @@
           <w:szCs w:val="24"/>
         </w:rPr>
       </w:pPr>
-      <w:bookmarkStart w:id="59" w:name="_Toc311535915"/>
+      <w:bookmarkStart w:id="59" w:name="_Toc316671020"/>
       <w:r>
         <w:rPr>
           <w:rFonts w:ascii="Times New Roman" w:hAnsi="Times New Roman"/>
@@ -3950,7 +4137,7 @@
           <w:szCs w:val="24"/>
         </w:rPr>
       </w:pPr>
-      <w:bookmarkStart w:id="60" w:name="_Toc311535916"/>
+      <w:bookmarkStart w:id="60" w:name="_Toc316671021"/>
       <w:r>
         <w:rPr>
           <w:sz w:val="24"/>
@@ -4060,7 +4247,7 @@
         </w:rPr>
       </w:pPr>
       <w:bookmarkStart w:id="61" w:name="_Toc310921392"/>
-      <w:bookmarkStart w:id="62" w:name="_Toc311535917"/>
+      <w:bookmarkStart w:id="62" w:name="_Toc316671022"/>
       <w:r>
         <w:rPr>
           <w:rFonts w:ascii="Times New Roman" w:hAnsi="Times New Roman"/>
@@ -4069,14 +4256,14 @@
         <w:t xml:space="preserve">Alternative Flow 5 – Export </w:t>
       </w:r>
       <w:bookmarkEnd w:id="61"/>
+      <w:r>
+        <w:rPr>
+          <w:rFonts w:ascii="Times New Roman" w:hAnsi="Times New Roman"/>
+          <w:szCs w:val="24"/>
+        </w:rPr>
+        <w:t>file</w:t>
+      </w:r>
       <w:bookmarkEnd w:id="62"/>
-      <w:r>
-        <w:rPr>
-          <w:rFonts w:ascii="Times New Roman" w:hAnsi="Times New Roman"/>
-          <w:szCs w:val="24"/>
-        </w:rPr>
-        <w:t>file</w:t>
-      </w:r>
     </w:p>
     <w:p>
       <w:pPr>
@@ -4244,6 +4431,7 @@
           <w:szCs w:val="24"/>
         </w:rPr>
       </w:pPr>
+      <w:bookmarkStart w:id="63" w:name="_Toc316671023"/>
       <w:r>
         <w:rPr>
           <w:rFonts w:ascii="Times New Roman" w:hAnsi="Times New Roman"/>
@@ -4251,6 +4439,7 @@
         </w:rPr>
         <w:t>Alternative Flow 6 – Import file</w:t>
       </w:r>
+      <w:bookmarkEnd w:id="63"/>
     </w:p>
     <w:p>
       <w:pPr>
@@ -4413,7 +4602,7 @@
           <w:szCs w:val="24"/>
         </w:rPr>
       </w:pPr>
-      <w:bookmarkStart w:id="63" w:name="_Toc311535918"/>
+      <w:bookmarkStart w:id="64" w:name="_Toc316671024"/>
       <w:r>
         <w:rPr>
           <w:rFonts w:ascii="Times New Roman" w:hAnsi="Times New Roman"/>
@@ -4423,7 +4612,7 @@
         </w:rPr>
         <w:t>Exception Flow</w:t>
       </w:r>
-      <w:bookmarkEnd w:id="63"/>
+      <w:bookmarkEnd w:id="64"/>
     </w:p>
     <w:p>
       <w:pPr>
@@ -4438,8 +4627,8 @@
           <w:szCs w:val="24"/>
         </w:rPr>
       </w:pPr>
-      <w:bookmarkStart w:id="64" w:name="_Toc310921394"/>
-      <w:bookmarkStart w:id="65" w:name="_Toc311535919"/>
+      <w:bookmarkStart w:id="65" w:name="_Toc310921394"/>
+      <w:bookmarkStart w:id="66" w:name="_Toc316671025"/>
       <w:r>
         <w:rPr>
           <w:rFonts w:ascii="Times New Roman" w:hAnsi="Times New Roman"/>
@@ -4447,8 +4636,8 @@
         </w:rPr>
         <w:t>Exception Flow 1 – Add, Edit information</w:t>
       </w:r>
-      <w:bookmarkEnd w:id="64"/>
       <w:bookmarkEnd w:id="65"/>
+      <w:bookmarkEnd w:id="66"/>
     </w:p>
     <w:p>
       <w:pPr>
@@ -4579,8 +4768,8 @@
           <w:szCs w:val="24"/>
         </w:rPr>
       </w:pPr>
-      <w:bookmarkStart w:id="66" w:name="_Toc310921395"/>
-      <w:bookmarkStart w:id="67" w:name="_Toc311535920"/>
+      <w:bookmarkStart w:id="67" w:name="_Toc310921395"/>
+      <w:bookmarkStart w:id="68" w:name="_Toc316671026"/>
       <w:r>
         <w:rPr>
           <w:rFonts w:ascii="Times New Roman" w:hAnsi="Times New Roman"/>
@@ -4588,8 +4777,8 @@
         </w:rPr>
         <w:t>Exception Flow 2– Disconnection database</w:t>
       </w:r>
-      <w:bookmarkEnd w:id="66"/>
       <w:bookmarkEnd w:id="67"/>
+      <w:bookmarkEnd w:id="68"/>
     </w:p>
     <w:p>
       <w:pPr>
@@ -4734,7 +4923,7 @@
           <w:szCs w:val="24"/>
         </w:rPr>
       </w:pPr>
-      <w:bookmarkStart w:id="68" w:name="_Toc311535921"/>
+      <w:bookmarkStart w:id="69" w:name="_Toc316671027"/>
       <w:r>
         <w:rPr>
           <w:rFonts w:ascii="Times New Roman" w:hAnsi="Times New Roman"/>
@@ -4742,9 +4931,65 @@
           <w:sz w:val="24"/>
           <w:szCs w:val="24"/>
         </w:rPr>
-        <w:t>Business Rules</w:t>
-      </w:r>
-      <w:bookmarkEnd w:id="68"/>
+        <w:lastRenderedPageBreak/>
+        <w:t>Activities Diagram</w:t>
+      </w:r>
+      <w:bookmarkEnd w:id="69"/>
+    </w:p>
+    <w:p>
+      <w:pPr>
+        <w:pStyle w:val="BodyText"/>
+      </w:pPr>
+      <w:r>
+        <w:rPr>
+          <w:noProof/>
+        </w:rPr>
+        <w:drawing>
+          <wp:inline distT="0" distB="0" distL="0" distR="0">
+            <wp:extent cx="2743200" cy="5676900"/>
+            <wp:effectExtent l="19050" t="0" r="0" b="0"/>
+            <wp:docPr id="1" name="Picture 1"/>
+            <wp:cNvGraphicFramePr>
+              <a:graphicFrameLocks xmlns:a="http://schemas.openxmlformats.org/drawingml/2006/main" noChangeAspect="1"/>
+            </wp:cNvGraphicFramePr>
+            <a:graphic xmlns:a="http://schemas.openxmlformats.org/drawingml/2006/main">
+              <a:graphicData uri="http://schemas.openxmlformats.org/drawingml/2006/picture">
+                <pic:pic xmlns:pic="http://schemas.openxmlformats.org/drawingml/2006/picture">
+                  <pic:nvPicPr>
+                    <pic:cNvPr id="0" name="Picture 1"/>
+                    <pic:cNvPicPr>
+                      <a:picLocks noChangeAspect="1" noChangeArrowheads="1"/>
+                    </pic:cNvPicPr>
+                  </pic:nvPicPr>
+                  <pic:blipFill>
+                    <a:blip r:embed="rId9"/>
+                    <a:srcRect/>
+                    <a:stretch>
+                      <a:fillRect/>
+                    </a:stretch>
+                  </pic:blipFill>
+                  <pic:spPr bwMode="auto">
+                    <a:xfrm>
+                      <a:off x="0" y="0"/>
+                      <a:ext cx="2743200" cy="5676900"/>
+                    </a:xfrm>
+                    <a:prstGeom prst="rect">
+                      <a:avLst/>
+                    </a:prstGeom>
+                    <a:noFill/>
+                    <a:ln w="9525">
+                      <a:noFill/>
+                      <a:miter lim="800000"/>
+                      <a:headEnd/>
+                      <a:tailEnd/>
+                    </a:ln>
+                  </pic:spPr>
+                </pic:pic>
+              </a:graphicData>
+            </a:graphic>
+          </wp:inline>
+        </w:drawing>
+      </w:r>
     </w:p>
     <w:p>
       <w:pPr>
@@ -4761,11 +5006,7 @@
           <w:szCs w:val="24"/>
         </w:rPr>
       </w:pPr>
-      <w:bookmarkStart w:id="69" w:name="_Toc216662780"/>
-      <w:bookmarkStart w:id="70" w:name="_Toc503327703"/>
-      <w:bookmarkStart w:id="71" w:name="_Toc425054510"/>
-      <w:bookmarkStart w:id="72" w:name="_Toc423410251"/>
-      <w:bookmarkStart w:id="73" w:name="_Toc311535922"/>
+      <w:bookmarkStart w:id="70" w:name="_Toc316671028"/>
       <w:r>
         <w:rPr>
           <w:rFonts w:ascii="Times New Roman" w:hAnsi="Times New Roman"/>
@@ -4773,13 +5014,44 @@
           <w:sz w:val="24"/>
           <w:szCs w:val="24"/>
         </w:rPr>
+        <w:t>Business Rules</w:t>
+      </w:r>
+      <w:bookmarkEnd w:id="70"/>
+    </w:p>
+    <w:p>
+      <w:pPr>
+        <w:pStyle w:val="Heading1"/>
+        <w:numPr>
+          <w:ilvl w:val="0"/>
+          <w:numId w:val="18"/>
+        </w:numPr>
+        <w:spacing w:line="240" w:lineRule="auto"/>
+        <w:rPr>
+          <w:rFonts w:ascii="Times New Roman" w:hAnsi="Times New Roman"/>
+          <w:color w:val="548DD4" w:themeColor="text2" w:themeTint="99"/>
+          <w:sz w:val="24"/>
+          <w:szCs w:val="24"/>
+        </w:rPr>
+      </w:pPr>
+      <w:bookmarkStart w:id="71" w:name="_Toc216662780"/>
+      <w:bookmarkStart w:id="72" w:name="_Toc503327703"/>
+      <w:bookmarkStart w:id="73" w:name="_Toc425054510"/>
+      <w:bookmarkStart w:id="74" w:name="_Toc423410251"/>
+      <w:bookmarkStart w:id="75" w:name="_Toc316671029"/>
+      <w:r>
+        <w:rPr>
+          <w:rFonts w:ascii="Times New Roman" w:hAnsi="Times New Roman"/>
+          <w:color w:val="548DD4" w:themeColor="text2" w:themeTint="99"/>
+          <w:sz w:val="24"/>
+          <w:szCs w:val="24"/>
+        </w:rPr>
         <w:t>Special Requirements</w:t>
       </w:r>
-      <w:bookmarkEnd w:id="69"/>
-      <w:bookmarkEnd w:id="70"/>
       <w:bookmarkEnd w:id="71"/>
       <w:bookmarkEnd w:id="72"/>
       <w:bookmarkEnd w:id="73"/>
+      <w:bookmarkEnd w:id="74"/>
+      <w:bookmarkEnd w:id="75"/>
     </w:p>
     <w:p>
       <w:pPr>
@@ -4823,12 +5095,12 @@
           <w:szCs w:val="24"/>
         </w:rPr>
       </w:pPr>
-      <w:bookmarkStart w:id="74" w:name="_GoBack"/>
-      <w:bookmarkEnd w:id="74"/>
+      <w:bookmarkStart w:id="76" w:name="_GoBack"/>
+      <w:bookmarkEnd w:id="76"/>
     </w:p>
     <w:sectPr>
-      <w:headerReference w:type="default" r:id="rId9"/>
-      <w:footerReference w:type="default" r:id="rId10"/>
+      <w:headerReference w:type="default" r:id="rId10"/>
+      <w:footerReference w:type="default" r:id="rId11"/>
       <w:pgSz w:w="12240" w:h="15840"/>
       <w:pgMar w:top="1440" w:right="1440" w:bottom="1980" w:left="1440" w:header="720" w:footer="720" w:gutter="0"/>
       <w:cols w:space="720"/>
@@ -4907,7 +5179,7 @@
         <w:rFonts w:asciiTheme="majorHAnsi" w:hAnsiTheme="majorHAnsi"/>
         <w:noProof/>
       </w:rPr>
-      <w:t>5</w:t>
+      <w:t>7</w:t>
     </w:r>
     <w:r>
       <w:fldChar w:fldCharType="end"/>

</xml_diff>

<commit_message>
update activities diagram for use-case of old version
</commit_message>
<xml_diff>
--- a/Requirement Management/Software Requirement Specification/Use Case/Use Case Decription/UC.PIM03.6 Manage Probation Progress.docx
+++ b/Requirement Management/Software Requirement Specification/Use Case/Use Case Decription/UC.PIM03.6 Manage Probation Progress.docx
@@ -3,8 +3,8 @@
 <w:document xmlns:ve="http://schemas.openxmlformats.org/markup-compatibility/2006" xmlns:o="urn:schemas-microsoft-com:office:office" xmlns:r="http://schemas.openxmlformats.org/officeDocument/2006/relationships" xmlns:m="http://schemas.openxmlformats.org/officeDocument/2006/math" xmlns:v="urn:schemas-microsoft-com:vml" xmlns:wp="http://schemas.openxmlformats.org/drawingml/2006/wordprocessingDrawing" xmlns:w10="urn:schemas-microsoft-com:office:word" xmlns:w="http://schemas.openxmlformats.org/wordprocessingml/2006/main" xmlns:wne="http://schemas.microsoft.com/office/word/2006/wordml">
   <w:body>
     <w:bookmarkStart w:id="0" w:name="_Toc216662734" w:displacedByCustomXml="next"/>
-    <w:bookmarkStart w:id="1" w:name="_Toc423410238" w:displacedByCustomXml="next"/>
-    <w:bookmarkStart w:id="2" w:name="_Toc425054504" w:displacedByCustomXml="next"/>
+    <w:bookmarkStart w:id="1" w:name="_Toc425054504" w:displacedByCustomXml="next"/>
+    <w:bookmarkStart w:id="2" w:name="_Toc423410238" w:displacedByCustomXml="next"/>
     <w:sdt>
       <w:sdtPr>
         <w:rPr>
@@ -2271,7 +2271,7 @@
             <w:noProof/>
             <w:webHidden/>
           </w:rPr>
-          <w:t>7</w:t>
+          <w:t>8</w:t>
         </w:r>
         <w:r>
           <w:rPr>
@@ -2367,7 +2367,7 @@
             <w:noProof/>
             <w:webHidden/>
           </w:rPr>
-          <w:t>7</w:t>
+          <w:t>8</w:t>
         </w:r>
         <w:r>
           <w:rPr>
@@ -2892,11 +2892,11 @@
           <w:szCs w:val="24"/>
         </w:rPr>
       </w:pPr>
-      <w:bookmarkStart w:id="9" w:name="_Toc216662741"/>
-      <w:bookmarkStart w:id="10" w:name="_Toc503327694"/>
-      <w:bookmarkStart w:id="11" w:name="_Toc425054505"/>
-      <w:bookmarkStart w:id="12" w:name="_Toc423410239"/>
-      <w:bookmarkStart w:id="13" w:name="_Toc316671011"/>
+      <w:bookmarkStart w:id="9" w:name="_Toc316671011"/>
+      <w:bookmarkStart w:id="10" w:name="_Toc216662741"/>
+      <w:bookmarkStart w:id="11" w:name="_Toc503327694"/>
+      <w:bookmarkStart w:id="12" w:name="_Toc425054505"/>
+      <w:bookmarkStart w:id="13" w:name="_Toc423410239"/>
       <w:bookmarkEnd w:id="2"/>
       <w:bookmarkEnd w:id="1"/>
       <w:r>
@@ -2908,7 +2908,7 @@
         </w:rPr>
         <w:t>Post-conditions</w:t>
       </w:r>
-      <w:bookmarkEnd w:id="13"/>
+      <w:bookmarkEnd w:id="9"/>
     </w:p>
     <w:p>
       <w:pPr>
@@ -2943,12 +2943,12 @@
           <w:szCs w:val="24"/>
         </w:rPr>
       </w:pPr>
-      <w:bookmarkStart w:id="14" w:name="_Toc216662742"/>
-      <w:bookmarkStart w:id="15" w:name="_Toc316671012"/>
-      <w:bookmarkEnd w:id="9"/>
+      <w:bookmarkStart w:id="14" w:name="_Toc316671012"/>
+      <w:bookmarkStart w:id="15" w:name="_Toc216662742"/>
       <w:bookmarkEnd w:id="10"/>
       <w:bookmarkEnd w:id="11"/>
       <w:bookmarkEnd w:id="12"/>
+      <w:bookmarkEnd w:id="13"/>
       <w:r>
         <w:rPr>
           <w:rFonts w:ascii="Times New Roman" w:hAnsi="Times New Roman"/>
@@ -2958,7 +2958,7 @@
         </w:rPr>
         <w:t>Flow of Events</w:t>
       </w:r>
-      <w:bookmarkEnd w:id="15"/>
+      <w:bookmarkEnd w:id="14"/>
     </w:p>
     <w:p>
       <w:pPr>
@@ -3372,7 +3372,7 @@
         </w:rPr>
       </w:pPr>
       <w:bookmarkStart w:id="20" w:name="_Toc316671015"/>
-      <w:bookmarkEnd w:id="14"/>
+      <w:bookmarkEnd w:id="15"/>
       <w:r>
         <w:rPr>
           <w:rFonts w:ascii="Times New Roman" w:hAnsi="Times New Roman"/>
@@ -3630,8 +3630,8 @@
       <w:bookmarkStart w:id="30" w:name="_Toc223778225"/>
       <w:bookmarkStart w:id="31" w:name="_Toc223861445"/>
       <w:bookmarkStart w:id="32" w:name="_Toc225758923"/>
-      <w:bookmarkStart w:id="33" w:name="_Toc216662743"/>
-      <w:bookmarkStart w:id="34" w:name="_Toc316671017"/>
+      <w:bookmarkStart w:id="33" w:name="_Toc316671017"/>
+      <w:bookmarkStart w:id="34" w:name="_Toc216662743"/>
       <w:bookmarkEnd w:id="22"/>
       <w:bookmarkEnd w:id="23"/>
       <w:bookmarkEnd w:id="24"/>
@@ -3650,7 +3650,7 @@
         </w:rPr>
         <w:t>The flow starts:</w:t>
       </w:r>
-      <w:bookmarkEnd w:id="34"/>
+      <w:bookmarkEnd w:id="33"/>
     </w:p>
     <w:p>
       <w:pPr>
@@ -3777,7 +3777,7 @@
       <w:bookmarkStart w:id="54" w:name="_Toc223778227"/>
       <w:bookmarkStart w:id="55" w:name="_Toc223861447"/>
       <w:bookmarkStart w:id="56" w:name="_Toc225758925"/>
-      <w:bookmarkEnd w:id="33"/>
+      <w:bookmarkEnd w:id="34"/>
       <w:bookmarkEnd w:id="35"/>
       <w:bookmarkEnd w:id="36"/>
       <w:bookmarkEnd w:id="37"/>
@@ -4946,9 +4946,9 @@
         </w:rPr>
         <w:drawing>
           <wp:inline distT="0" distB="0" distL="0" distR="0">
-            <wp:extent cx="2743200" cy="5676900"/>
-            <wp:effectExtent l="19050" t="0" r="0" b="0"/>
-            <wp:docPr id="1" name="Picture 1"/>
+            <wp:extent cx="2657475" cy="5457825"/>
+            <wp:effectExtent l="19050" t="0" r="9525" b="0"/>
+            <wp:docPr id="2" name="Picture 1"/>
             <wp:cNvGraphicFramePr>
               <a:graphicFrameLocks xmlns:a="http://schemas.openxmlformats.org/drawingml/2006/main" noChangeAspect="1"/>
             </wp:cNvGraphicFramePr>
@@ -4971,7 +4971,7 @@
                   <pic:spPr bwMode="auto">
                     <a:xfrm>
                       <a:off x="0" y="0"/>
-                      <a:ext cx="2743200" cy="5676900"/>
+                      <a:ext cx="2657475" cy="5457825"/>
                     </a:xfrm>
                     <a:prstGeom prst="rect">
                       <a:avLst/>
@@ -4990,6 +4990,56 @@
           </wp:inline>
         </w:drawing>
       </w:r>
+      <w:r>
+        <w:rPr>
+          <w:noProof/>
+        </w:rPr>
+        <w:drawing>
+          <wp:inline distT="0" distB="0" distL="0" distR="0">
+            <wp:extent cx="3133725" cy="1933575"/>
+            <wp:effectExtent l="19050" t="0" r="9525" b="0"/>
+            <wp:docPr id="3" name="Picture 2"/>
+            <wp:cNvGraphicFramePr>
+              <a:graphicFrameLocks xmlns:a="http://schemas.openxmlformats.org/drawingml/2006/main" noChangeAspect="1"/>
+            </wp:cNvGraphicFramePr>
+            <a:graphic xmlns:a="http://schemas.openxmlformats.org/drawingml/2006/main">
+              <a:graphicData uri="http://schemas.openxmlformats.org/drawingml/2006/picture">
+                <pic:pic xmlns:pic="http://schemas.openxmlformats.org/drawingml/2006/picture">
+                  <pic:nvPicPr>
+                    <pic:cNvPr id="0" name="Picture 2"/>
+                    <pic:cNvPicPr>
+                      <a:picLocks noChangeAspect="1" noChangeArrowheads="1"/>
+                    </pic:cNvPicPr>
+                  </pic:nvPicPr>
+                  <pic:blipFill>
+                    <a:blip r:embed="rId10"/>
+                    <a:srcRect/>
+                    <a:stretch>
+                      <a:fillRect/>
+                    </a:stretch>
+                  </pic:blipFill>
+                  <pic:spPr bwMode="auto">
+                    <a:xfrm>
+                      <a:off x="0" y="0"/>
+                      <a:ext cx="3133725" cy="1933575"/>
+                    </a:xfrm>
+                    <a:prstGeom prst="rect">
+                      <a:avLst/>
+                    </a:prstGeom>
+                    <a:noFill/>
+                    <a:ln w="9525">
+                      <a:noFill/>
+                      <a:miter lim="800000"/>
+                      <a:headEnd/>
+                      <a:tailEnd/>
+                    </a:ln>
+                  </pic:spPr>
+                </pic:pic>
+              </a:graphicData>
+            </a:graphic>
+          </wp:inline>
+        </w:drawing>
+      </w:r>
     </w:p>
     <w:p>
       <w:pPr>
@@ -5014,6 +5064,7 @@
           <w:sz w:val="24"/>
           <w:szCs w:val="24"/>
         </w:rPr>
+        <w:lastRenderedPageBreak/>
         <w:t>Business Rules</w:t>
       </w:r>
       <w:bookmarkEnd w:id="70"/>
@@ -5099,8 +5150,8 @@
       <w:bookmarkEnd w:id="76"/>
     </w:p>
     <w:sectPr>
-      <w:headerReference w:type="default" r:id="rId10"/>
-      <w:footerReference w:type="default" r:id="rId11"/>
+      <w:headerReference w:type="default" r:id="rId11"/>
+      <w:footerReference w:type="default" r:id="rId12"/>
       <w:pgSz w:w="12240" w:h="15840"/>
       <w:pgMar w:top="1440" w:right="1440" w:bottom="1980" w:left="1440" w:header="720" w:footer="720" w:gutter="0"/>
       <w:cols w:space="720"/>

</xml_diff>